<commit_message>
modified Scrum5 and add 30 papers of multimodal fusion
</commit_message>
<xml_diff>
--- a/Scrum5.docx
+++ b/Scrum5.docx
@@ -65,7 +65,6 @@
         <w:pStyle w:val="Heading3"/>
         <w:spacing w:before="0" w:after="0"/>
         <w:rPr>
-          <w:rFonts w:hint="eastAsia"/>
           <w:sz w:val="22"/>
         </w:rPr>
       </w:pPr>
@@ -226,19 +225,12 @@
         </w:tc>
       </w:tr>
     </w:tbl>
-    <w:p>
-      <w:pPr>
-        <w:rPr>
-          <w:rFonts w:hint="eastAsia"/>
-        </w:rPr>
-      </w:pPr>
-    </w:p>
+    <w:p/>
     <w:p>
       <w:pPr>
         <w:pStyle w:val="Heading3"/>
         <w:spacing w:before="0" w:after="0"/>
         <w:rPr>
-          <w:rFonts w:hint="eastAsia"/>
           <w:sz w:val="22"/>
         </w:rPr>
       </w:pPr>
@@ -257,8 +249,13 @@
         </w:rPr>
         <w:t>项目使用</w:t>
       </w:r>
-      <w:r>
-        <w:t>Git完成多人协作和版本控制。</w:t>
+      <w:proofErr w:type="spellStart"/>
+      <w:r>
+        <w:t>Git</w:t>
+      </w:r>
+      <w:proofErr w:type="spellEnd"/>
+      <w:r>
+        <w:t>完成多人协作和版本控制。</w:t>
       </w:r>
     </w:p>
     <w:p>
@@ -306,7 +303,6 @@
         <w:pStyle w:val="Heading3"/>
         <w:spacing w:before="0" w:after="0"/>
         <w:rPr>
-          <w:rFonts w:hint="eastAsia"/>
           <w:sz w:val="22"/>
         </w:rPr>
       </w:pPr>
@@ -526,9 +522,6 @@
     <w:p>
       <w:pPr>
         <w:ind w:firstLineChars="300" w:firstLine="630"/>
-        <w:rPr>
-          <w:rFonts w:hint="eastAsia"/>
-        </w:rPr>
       </w:pPr>
       <w:r>
         <w:rPr>
@@ -607,7 +600,6 @@
       <w:pPr>
         <w:ind w:firstLine="420"/>
         <w:rPr>
-          <w:rFonts w:hint="eastAsia"/>
           <w:b/>
         </w:rPr>
       </w:pPr>
@@ -623,7 +615,6 @@
       <w:pPr>
         <w:ind w:firstLine="420"/>
         <w:rPr>
-          <w:rFonts w:hint="eastAsia"/>
           <w:b/>
         </w:rPr>
       </w:pPr>
@@ -638,9 +629,6 @@
     <w:p>
       <w:pPr>
         <w:ind w:firstLine="420"/>
-        <w:rPr>
-          <w:rFonts w:hint="eastAsia"/>
-        </w:rPr>
       </w:pPr>
       <w:r>
         <w:t>[</w:t>
@@ -661,8 +649,13 @@
         </w:numPr>
         <w:ind w:firstLineChars="0"/>
       </w:pPr>
-      <w:r>
-        <w:t>Git仓库创建，</w:t>
+      <w:proofErr w:type="spellStart"/>
+      <w:r>
+        <w:t>Git</w:t>
+      </w:r>
+      <w:proofErr w:type="spellEnd"/>
+      <w:r>
+        <w:t>仓库创建，</w:t>
       </w:r>
       <w:r>
         <w:rPr>
@@ -720,9 +713,6 @@
     <w:p>
       <w:pPr>
         <w:ind w:left="420"/>
-        <w:rPr>
-          <w:rFonts w:hint="eastAsia"/>
-        </w:rPr>
       </w:pPr>
       <w:r>
         <w:rPr>
@@ -765,9 +755,6 @@
     <w:p>
       <w:pPr>
         <w:ind w:left="420"/>
-        <w:rPr>
-          <w:rFonts w:hint="eastAsia"/>
-        </w:rPr>
       </w:pPr>
       <w:r>
         <w:rPr>
@@ -805,9 +792,6 @@
           <w:numId w:val="4"/>
         </w:numPr>
         <w:ind w:firstLineChars="0"/>
-        <w:rPr>
-          <w:rFonts w:hint="eastAsia"/>
-        </w:rPr>
       </w:pPr>
       <w:r>
         <w:rPr>
@@ -849,7 +833,21 @@
         <w:rPr>
           <w:rFonts w:hint="eastAsia"/>
         </w:rPr>
-        <w:t>需要提取自己搜集的文献的方法，并写成总结一并提交至项目git地址。</w:t>
+        <w:t>需要提取自己搜集的文献的方法，并写成总结一并提交至项目</w:t>
+      </w:r>
+      <w:proofErr w:type="spellStart"/>
+      <w:r>
+        <w:rPr>
+          <w:rFonts w:hint="eastAsia"/>
+        </w:rPr>
+        <w:t>git</w:t>
+      </w:r>
+      <w:proofErr w:type="spellEnd"/>
+      <w:r>
+        <w:rPr>
+          <w:rFonts w:hint="eastAsia"/>
+        </w:rPr>
+        <w:t>地址。</w:t>
       </w:r>
     </w:p>
     <w:p>
@@ -869,13 +867,7 @@
         <w:rPr>
           <w:rFonts w:hint="eastAsia"/>
         </w:rPr>
-        <w:t>3</w:t>
-      </w:r>
-      <w:r>
-        <w:rPr>
-          <w:rFonts w:hint="eastAsia"/>
-        </w:rPr>
-        <w:t>1</w:t>
+        <w:t>31</w:t>
       </w:r>
       <w:r>
         <w:t>-</w:t>
@@ -938,13 +930,7 @@
     </w:p>
     <w:p/>
     <w:p/>
-    <w:p>
-      <w:pPr>
-        <w:rPr>
-          <w:rFonts w:hint="eastAsia"/>
-        </w:rPr>
-      </w:pPr>
-    </w:p>
+    <w:p/>
     <w:p>
       <w:pPr>
         <w:pStyle w:val="ListParagraph"/>
@@ -984,7 +970,6 @@
       <w:pPr>
         <w:ind w:firstLine="420"/>
         <w:rPr>
-          <w:rFonts w:hint="eastAsia"/>
           <w:b/>
         </w:rPr>
       </w:pPr>
@@ -993,14 +978,7 @@
           <w:rFonts w:hint="eastAsia"/>
           <w:b/>
         </w:rPr>
-        <w:t>主要</w:t>
-      </w:r>
-      <w:r>
-        <w:rPr>
-          <w:rFonts w:hint="eastAsia"/>
-          <w:b/>
-        </w:rPr>
-        <w:t>包括撰写综述的初稿和修改，更新，迭代，直至完成综述撰写。</w:t>
+        <w:t>主要包括撰写综述的初稿和修改，更新，迭代，直至完成综述撰写。</w:t>
       </w:r>
     </w:p>
     <w:p>
@@ -1027,13 +1005,7 @@
         <w:rPr>
           <w:rFonts w:hint="eastAsia"/>
         </w:rPr>
-        <w:t>[</w:t>
-      </w:r>
-      <w:r>
-        <w:rPr>
-          <w:rFonts w:hint="eastAsia"/>
-        </w:rPr>
-        <w:t>4.2</w:t>
+        <w:t>[4.2</w:t>
       </w:r>
       <w:r>
         <w:t>-</w:t>
@@ -1045,10 +1017,7 @@
         <w:t>4.</w:t>
       </w:r>
       <w:r>
-        <w:t>8</w:t>
-      </w:r>
-      <w:r>
-        <w:t>]</w:t>
+        <w:t>8]</w:t>
       </w:r>
     </w:p>
     <w:p>
@@ -1064,35 +1033,18 @@
         <w:rPr>
           <w:rFonts w:hint="eastAsia"/>
         </w:rPr>
-        <w:t>项目成员讨论，</w:t>
-      </w:r>
-      <w:bookmarkStart w:id="0" w:name="_GoBack"/>
-      <w:bookmarkEnd w:id="0"/>
-      <w:r>
-        <w:rPr>
-          <w:rFonts w:hint="eastAsia"/>
-        </w:rPr>
-        <w:t>撰写综述的框架初稿。</w:t>
+        <w:t>项目成员讨论，撰写综述的框架初稿。</w:t>
       </w:r>
     </w:p>
     <w:p>
       <w:pPr>
         <w:ind w:left="420"/>
-        <w:rPr>
-          <w:rFonts w:hint="eastAsia"/>
-        </w:rPr>
-      </w:pPr>
-      <w:r>
-        <w:rPr>
-          <w:rFonts w:hint="eastAsia"/>
-        </w:rPr>
-        <w:t>[4.</w:t>
-      </w:r>
-      <w:r>
-        <w:rPr>
-          <w:rFonts w:hint="eastAsia"/>
-        </w:rPr>
-        <w:t>9</w:t>
+      </w:pPr>
+      <w:r>
+        <w:rPr>
+          <w:rFonts w:hint="eastAsia"/>
+        </w:rPr>
+        <w:t>[4.9</w:t>
       </w:r>
       <w:r>
         <w:t>-</w:t>
@@ -1101,13 +1053,7 @@
         <w:rPr>
           <w:rFonts w:hint="eastAsia"/>
         </w:rPr>
-        <w:t>4.</w:t>
-      </w:r>
-      <w:r>
-        <w:rPr>
-          <w:rFonts w:hint="eastAsia"/>
-        </w:rPr>
-        <w:t>15</w:t>
+        <w:t>4.15</w:t>
       </w:r>
       <w:r>
         <w:t>]</w:t>
@@ -1133,9 +1079,6 @@
       <w:pPr>
         <w:pStyle w:val="ListParagraph"/>
         <w:ind w:left="840" w:firstLineChars="0" w:firstLine="0"/>
-        <w:rPr>
-          <w:rFonts w:hint="eastAsia"/>
-        </w:rPr>
       </w:pPr>
     </w:p>
     <w:p>
@@ -1183,9 +1126,6 @@
         <w:pStyle w:val="ListParagraph"/>
         <w:ind w:left="420" w:firstLineChars="0" w:firstLine="0"/>
         <w:jc w:val="left"/>
-        <w:rPr>
-          <w:rFonts w:hint="eastAsia"/>
-        </w:rPr>
       </w:pPr>
       <w:r>
         <w:rPr>
@@ -1241,6 +1181,9 @@
       </w:r>
     </w:p>
     <w:p>
+      <w:pPr>
+        <w:ind w:firstLine="420"/>
+      </w:pPr>
       <w:r>
         <w:rPr>
           <w:rFonts w:hint="eastAsia"/>
@@ -1263,13 +1206,35 @@
         <w:rPr>
           <w:rFonts w:hint="eastAsia"/>
         </w:rPr>
-        <w:t>分钟，</w:t>
-      </w:r>
-      <w:r>
-        <w:rPr>
-          <w:rFonts w:hint="eastAsia"/>
-        </w:rPr>
-        <w:t>主要是：</w:t>
+        <w:t>分钟</w:t>
+      </w:r>
+      <w:r>
+        <w:rPr>
+          <w:rFonts w:hint="eastAsia"/>
+        </w:rPr>
+        <w:t>，下面是站会纪要：</w:t>
+      </w:r>
+    </w:p>
+    <w:p>
+      <w:r>
+        <w:t>[</w:t>
+      </w:r>
+      <w:r>
+        <w:rPr>
+          <w:rFonts w:hint="eastAsia"/>
+        </w:rPr>
+        <w:t>03.21</w:t>
+      </w:r>
+      <w:r>
+        <w:t>]</w:t>
+      </w:r>
+    </w:p>
+    <w:p>
+      <w:r>
+        <w:rPr>
+          <w:rFonts w:hint="eastAsia"/>
+        </w:rPr>
+        <w:t>徐景涵：</w:t>
       </w:r>
     </w:p>
     <w:p>
@@ -1312,9 +1277,6 @@
           <w:numId w:val="1"/>
         </w:numPr>
         <w:ind w:firstLineChars="0"/>
-        <w:rPr>
-          <w:rFonts w:hint="eastAsia"/>
-        </w:rPr>
       </w:pPr>
       <w:r>
         <w:rPr>
@@ -1328,6 +1290,227 @@
         </w:rPr>
         <w:t>。</w:t>
       </w:r>
+    </w:p>
+    <w:p>
+      <w:r>
+        <w:rPr>
+          <w:rFonts w:hint="eastAsia"/>
+        </w:rPr>
+        <w:t>丁小龙：</w:t>
+      </w:r>
+    </w:p>
+    <w:p>
+      <w:pPr>
+        <w:pStyle w:val="ListParagraph"/>
+        <w:numPr>
+          <w:ilvl w:val="0"/>
+          <w:numId w:val="8"/>
+        </w:numPr>
+        <w:ind w:firstLineChars="0"/>
+      </w:pPr>
+      <w:r>
+        <w:rPr>
+          <w:rFonts w:hint="eastAsia"/>
+        </w:rPr>
+        <w:t>今天，我为综述做了什么？</w:t>
+      </w:r>
+    </w:p>
+    <w:p>
+      <w:pPr>
+        <w:pStyle w:val="ListParagraph"/>
+        <w:numPr>
+          <w:ilvl w:val="0"/>
+          <w:numId w:val="8"/>
+        </w:numPr>
+        <w:ind w:firstLineChars="0"/>
+      </w:pPr>
+      <w:r>
+        <w:rPr>
+          <w:rFonts w:hint="eastAsia"/>
+        </w:rPr>
+        <w:t>接下来，我准备为综述做什么？</w:t>
+      </w:r>
+    </w:p>
+    <w:p>
+      <w:pPr>
+        <w:pStyle w:val="ListParagraph"/>
+        <w:numPr>
+          <w:ilvl w:val="0"/>
+          <w:numId w:val="8"/>
+        </w:numPr>
+        <w:ind w:firstLineChars="0"/>
+      </w:pPr>
+      <w:r>
+        <w:rPr>
+          <w:rFonts w:hint="eastAsia"/>
+        </w:rPr>
+        <w:t>我遇到哪些问题或者障碍，或者专有名字不确定的阻碍开发团队达成。</w:t>
+      </w:r>
+    </w:p>
+    <w:p>
+      <w:r>
+        <w:rPr>
+          <w:rFonts w:hint="eastAsia"/>
+        </w:rPr>
+        <w:t>张陈：</w:t>
+      </w:r>
+    </w:p>
+    <w:p>
+      <w:pPr>
+        <w:pStyle w:val="ListParagraph"/>
+        <w:numPr>
+          <w:ilvl w:val="0"/>
+          <w:numId w:val="7"/>
+        </w:numPr>
+        <w:ind w:firstLineChars="0"/>
+      </w:pPr>
+      <w:r>
+        <w:rPr>
+          <w:rFonts w:hint="eastAsia"/>
+        </w:rPr>
+        <w:t>目前，我写了一篇Scrum5团队的Sprint计划，找了一篇review模板，以及搜索了30篇相关文献，</w:t>
+      </w:r>
+      <w:r>
+        <w:rPr>
+          <w:rFonts w:hint="eastAsia"/>
+        </w:rPr>
+        <w:t>主要是中文论文，</w:t>
+      </w:r>
+      <w:r>
+        <w:rPr>
+          <w:rFonts w:hint="eastAsia"/>
+        </w:rPr>
+        <w:t>并制作成列表，提交至</w:t>
+      </w:r>
+      <w:proofErr w:type="spellStart"/>
+      <w:r>
+        <w:rPr>
+          <w:rFonts w:hint="eastAsia"/>
+        </w:rPr>
+        <w:t>git</w:t>
+      </w:r>
+      <w:proofErr w:type="spellEnd"/>
+      <w:r>
+        <w:rPr>
+          <w:rFonts w:hint="eastAsia"/>
+        </w:rPr>
+        <w:t>上</w:t>
+      </w:r>
+    </w:p>
+    <w:p>
+      <w:pPr>
+        <w:pStyle w:val="ListParagraph"/>
+        <w:numPr>
+          <w:ilvl w:val="0"/>
+          <w:numId w:val="7"/>
+        </w:numPr>
+        <w:ind w:firstLineChars="0"/>
+      </w:pPr>
+      <w:r>
+        <w:rPr>
+          <w:rFonts w:hint="eastAsia"/>
+        </w:rPr>
+        <w:t>接下来，我准备继续找多模态特征融合相关的文献，</w:t>
+      </w:r>
+      <w:r>
+        <w:rPr>
+          <w:rFonts w:hint="eastAsia"/>
+        </w:rPr>
+        <w:t>并集中找一些外文期刊。</w:t>
+      </w:r>
+    </w:p>
+    <w:p>
+      <w:pPr>
+        <w:pStyle w:val="ListParagraph"/>
+        <w:numPr>
+          <w:ilvl w:val="0"/>
+          <w:numId w:val="7"/>
+        </w:numPr>
+        <w:ind w:firstLineChars="0"/>
+      </w:pPr>
+      <w:r>
+        <w:rPr>
+          <w:rFonts w:hint="eastAsia"/>
+        </w:rPr>
+        <w:t>我在搜索文献的时候，大部分是关于特征融合的技术，融合与特征处理一起的很少，所以考虑我们的重点要不要转移到多模态情感特征融合技术综述上来；第二个问题是很多中文论文是毕业论文，长达100多页，下载慢而且看起来较慢。</w:t>
+      </w:r>
+    </w:p>
+    <w:p/>
+    <w:p>
+      <w:r>
+        <w:rPr>
+          <w:rFonts w:hint="eastAsia"/>
+        </w:rPr>
+        <w:t>[03.</w:t>
+      </w:r>
+      <w:r>
+        <w:t>25]</w:t>
+      </w:r>
+    </w:p>
+    <w:p>
+      <w:r>
+        <w:rPr>
+          <w:rFonts w:hint="eastAsia"/>
+        </w:rPr>
+        <w:t>徐景涵：</w:t>
+      </w:r>
+    </w:p>
+    <w:p>
+      <w:pPr>
+        <w:pStyle w:val="ListParagraph"/>
+        <w:numPr>
+          <w:ilvl w:val="0"/>
+          <w:numId w:val="9"/>
+        </w:numPr>
+        <w:ind w:firstLineChars="0"/>
+      </w:pPr>
+      <w:r>
+        <w:rPr>
+          <w:rFonts w:hint="eastAsia"/>
+        </w:rPr>
+        <w:t>今天，我为综述做了什么？</w:t>
+      </w:r>
+    </w:p>
+    <w:p>
+      <w:pPr>
+        <w:pStyle w:val="ListParagraph"/>
+        <w:numPr>
+          <w:ilvl w:val="0"/>
+          <w:numId w:val="9"/>
+        </w:numPr>
+        <w:ind w:firstLineChars="0"/>
+      </w:pPr>
+      <w:r>
+        <w:rPr>
+          <w:rFonts w:hint="eastAsia"/>
+        </w:rPr>
+        <w:t>接下来，我准备为综述做什么？</w:t>
+      </w:r>
+    </w:p>
+    <w:p>
+      <w:pPr>
+        <w:pStyle w:val="ListParagraph"/>
+        <w:numPr>
+          <w:ilvl w:val="0"/>
+          <w:numId w:val="9"/>
+        </w:numPr>
+        <w:ind w:firstLineChars="0"/>
+      </w:pPr>
+      <w:r>
+        <w:rPr>
+          <w:rFonts w:hint="eastAsia"/>
+        </w:rPr>
+        <w:t>我遇到哪些问题或者障碍，或者专有名字不确定的阻碍开发团队达成。</w:t>
+      </w:r>
+    </w:p>
+    <w:p>
+      <w:pPr>
+        <w:rPr>
+          <w:rFonts w:hint="eastAsia"/>
+        </w:rPr>
+      </w:pPr>
+      <w:bookmarkStart w:id="0" w:name="_GoBack"/>
+      <w:bookmarkEnd w:id="0"/>
     </w:p>
     <w:p>
       <w:pPr>
@@ -1346,43 +1529,56 @@
     </w:p>
     <w:p>
       <w:pPr>
+        <w:ind w:firstLine="420"/>
+      </w:pPr>
+      <w:r>
+        <w:rPr>
+          <w:rFonts w:hint="eastAsia"/>
+        </w:rPr>
+        <w:t>在每一个Sprint快结束时，</w:t>
+      </w:r>
+      <w:r>
+        <w:rPr>
+          <w:rFonts w:hint="eastAsia"/>
+        </w:rPr>
+        <w:t>开一个评审会议，</w:t>
+      </w:r>
+      <w:r>
+        <w:rPr>
+          <w:rFonts w:hint="eastAsia"/>
+        </w:rPr>
+        <w:t>时间定为1.5个小时，</w:t>
+      </w:r>
+      <w:r>
+        <w:rPr>
+          <w:rFonts w:hint="eastAsia"/>
+        </w:rPr>
+        <w:t>总结进度和问题，进行更新迭代。</w:t>
+      </w:r>
+    </w:p>
+    <w:p>
+      <w:pPr>
         <w:pStyle w:val="ListParagraph"/>
         <w:ind w:left="420" w:firstLineChars="0" w:firstLine="0"/>
-        <w:rPr>
-          <w:rFonts w:hint="eastAsia"/>
-        </w:rPr>
-      </w:pPr>
-      <w:r>
-        <w:rPr>
-          <w:rFonts w:hint="eastAsia"/>
-        </w:rPr>
-        <w:t>在每一个Sprint快结束时，</w:t>
-      </w:r>
-      <w:r>
-        <w:rPr>
-          <w:rFonts w:hint="eastAsia"/>
-        </w:rPr>
-        <w:t>开一个评审会议，</w:t>
-      </w:r>
-      <w:r>
-        <w:rPr>
-          <w:rFonts w:hint="eastAsia"/>
-        </w:rPr>
-        <w:t>时间定为1.5个小时，</w:t>
-      </w:r>
-      <w:r>
-        <w:rPr>
-          <w:rFonts w:hint="eastAsia"/>
-        </w:rPr>
-        <w:t>总结进度和问题，进行更新迭代。</w:t>
-      </w:r>
+      </w:pPr>
+      <w:r>
+        <w:rPr>
+          <w:rFonts w:hint="eastAsia"/>
+        </w:rPr>
+        <w:t>[03.31]</w:t>
+      </w:r>
+    </w:p>
+    <w:p>
+      <w:pPr>
+        <w:pStyle w:val="ListParagraph"/>
+        <w:ind w:left="420" w:firstLineChars="0" w:firstLine="0"/>
+      </w:pPr>
     </w:p>
     <w:p>
       <w:pPr>
         <w:pStyle w:val="Heading3"/>
         <w:spacing w:before="0" w:after="0"/>
         <w:rPr>
-          <w:rFonts w:hint="eastAsia"/>
           <w:sz w:val="24"/>
         </w:rPr>
       </w:pPr>
@@ -1395,54 +1591,60 @@
     </w:p>
     <w:p>
       <w:pPr>
-        <w:rPr>
-          <w:rFonts w:hint="eastAsia"/>
-        </w:rPr>
-      </w:pPr>
-      <w:r>
-        <w:rPr>
-          <w:rFonts w:hint="eastAsia"/>
-        </w:rPr>
-        <w:t>每两周一个Sprint结束之后，进行一次回顾会议，</w:t>
-      </w:r>
-      <w:r>
+        <w:ind w:firstLine="420"/>
         <w:rPr>
           <w:rStyle w:val="fontstyle01"/>
           <w:rFonts w:hint="default"/>
         </w:rPr>
-        <w:t>时间定为1.5个小时</w:t>
-      </w:r>
-      <w:r>
-        <w:rPr>
-          <w:rStyle w:val="fontstyle01"/>
-        </w:rPr>
-        <w:t>，</w:t>
+      </w:pPr>
+      <w:r>
+        <w:rPr>
+          <w:rFonts w:hint="eastAsia"/>
+        </w:rPr>
+        <w:t>每两周一个Sprint结束之后，进行一次回顾会议，</w:t>
       </w:r>
       <w:r>
         <w:rPr>
           <w:rStyle w:val="fontstyle01"/>
           <w:rFonts w:hint="default"/>
         </w:rPr>
-        <w:t xml:space="preserve">检视自身并创建下一个 </w:t>
-      </w:r>
-      <w:r>
-        <w:rPr>
-          <w:rStyle w:val="fontstyle21"/>
-        </w:rPr>
-        <w:t xml:space="preserve">Sprint </w:t>
+        <w:t>时间定为1.5个小时，</w:t>
       </w:r>
       <w:r>
         <w:rPr>
           <w:rStyle w:val="fontstyle01"/>
           <w:rFonts w:hint="default"/>
         </w:rPr>
+        <w:t xml:space="preserve">检视自身并创建下一个 </w:t>
+      </w:r>
+      <w:r>
+        <w:rPr>
+          <w:rStyle w:val="fontstyle21"/>
+        </w:rPr>
+        <w:t xml:space="preserve">Sprint </w:t>
+      </w:r>
+      <w:r>
+        <w:rPr>
+          <w:rStyle w:val="fontstyle01"/>
+          <w:rFonts w:hint="default"/>
+        </w:rPr>
         <w:t>改进计划</w:t>
       </w:r>
       <w:r>
         <w:rPr>
           <w:rStyle w:val="fontstyle01"/>
+          <w:rFonts w:hint="default"/>
         </w:rPr>
         <w:t>。</w:t>
+      </w:r>
+    </w:p>
+    <w:p>
+      <w:r>
+        <w:rPr>
+          <w:rStyle w:val="fontstyle01"/>
+          <w:rFonts w:hint="default"/>
+        </w:rPr>
+        <w:t>[04.01]</w:t>
       </w:r>
     </w:p>
     <w:p>
@@ -1872,13 +2074,7 @@
               <w:rPr>
                 <w:rFonts w:hint="eastAsia"/>
               </w:rPr>
-              <w:t>和协同处理方法</w:t>
-            </w:r>
-            <w:r>
-              <w:rPr>
-                <w:rFonts w:hint="eastAsia"/>
-              </w:rPr>
-              <w:t>综述的整体</w:t>
+              <w:t>和协同处理方法综述的整体</w:t>
             </w:r>
             <w:r>
               <w:rPr>
@@ -1921,7 +2117,6 @@
               <w:rPr>
                 <w:rFonts w:hint="eastAsia"/>
               </w:rPr>
-              <w:lastRenderedPageBreak/>
               <w:t>修改</w:t>
             </w:r>
             <w:r>
@@ -1978,19 +2173,7 @@
         <w:rPr>
           <w:rFonts w:hint="eastAsia"/>
         </w:rPr>
-        <w:t>重复</w:t>
-      </w:r>
-      <w:r>
-        <w:rPr>
-          <w:rFonts w:hint="eastAsia"/>
-        </w:rPr>
-        <w:t>文</w:t>
-      </w:r>
-      <w:r>
-        <w:rPr>
-          <w:rFonts w:hint="eastAsia"/>
-        </w:rPr>
-        <w:t>献</w:t>
+        <w:t>重复文献</w:t>
       </w:r>
       <w:r>
         <w:rPr>
@@ -2026,11 +2209,6 @@
       </w:r>
     </w:p>
     <w:p>
-      <w:pPr>
-        <w:rPr>
-          <w:rFonts w:hint="eastAsia"/>
-        </w:rPr>
-      </w:pPr>
       <w:r>
         <w:rPr>
           <w:rFonts w:hint="eastAsia"/>
@@ -2066,6 +2244,95 @@
 <file path=word/numbering.xml><?xml version="1.0" encoding="utf-8"?>
 <w:numbering xmlns:wpc="http://schemas.microsoft.com/office/word/2010/wordprocessingCanvas" xmlns:cx="http://schemas.microsoft.com/office/drawing/2014/chartex" xmlns:cx1="http://schemas.microsoft.com/office/drawing/2015/9/8/chartex" xmlns:mc="http://schemas.openxmlformats.org/markup-compatibility/2006" xmlns:o="urn:schemas-microsoft-com:office:office" xmlns:r="http://schemas.openxmlformats.org/officeDocument/2006/relationships" xmlns:m="http://schemas.openxmlformats.org/officeDocument/2006/math" xmlns:v="urn:schemas-microsoft-com:vml" xmlns:wp14="http://schemas.microsoft.com/office/word/2010/wordprocessingDrawing" xmlns:wp="http://schemas.openxmlformats.org/drawingml/2006/wordprocessingDrawing" xmlns:w10="urn:schemas-microsoft-com:office:word" xmlns:w="http://schemas.openxmlformats.org/wordprocessingml/2006/main" xmlns:w14="http://schemas.microsoft.com/office/word/2010/wordml" xmlns:w15="http://schemas.microsoft.com/office/word/2012/wordml" xmlns:w16se="http://schemas.microsoft.com/office/word/2015/wordml/symex" xmlns:wpg="http://schemas.microsoft.com/office/word/2010/wordprocessingGroup" xmlns:wpi="http://schemas.microsoft.com/office/word/2010/wordprocessingInk" xmlns:wne="http://schemas.microsoft.com/office/word/2006/wordml" xmlns:wps="http://schemas.microsoft.com/office/word/2010/wordprocessingShape" mc:Ignorable="w14 w15 w16se wp14">
   <w:abstractNum w:abstractNumId="0" w15:restartNumberingAfterBreak="0">
+    <w:nsid w:val="0BA571AC"/>
+    <w:multiLevelType w:val="hybridMultilevel"/>
+    <w:tmpl w:val="FAFE7EDE"/>
+    <w:lvl w:ilvl="0" w:tplc="42D69C4E">
+      <w:start w:val="1"/>
+      <w:numFmt w:val="decimal"/>
+      <w:lvlText w:val="%1."/>
+      <w:lvlJc w:val="left"/>
+      <w:pPr>
+        <w:ind w:left="360" w:hanging="360"/>
+      </w:pPr>
+      <w:rPr>
+        <w:rFonts w:hint="default"/>
+      </w:rPr>
+    </w:lvl>
+    <w:lvl w:ilvl="1" w:tplc="04090019" w:tentative="1">
+      <w:start w:val="1"/>
+      <w:numFmt w:val="lowerLetter"/>
+      <w:lvlText w:val="%2)"/>
+      <w:lvlJc w:val="left"/>
+      <w:pPr>
+        <w:ind w:left="840" w:hanging="420"/>
+      </w:pPr>
+    </w:lvl>
+    <w:lvl w:ilvl="2" w:tplc="0409001B" w:tentative="1">
+      <w:start w:val="1"/>
+      <w:numFmt w:val="lowerRoman"/>
+      <w:lvlText w:val="%3."/>
+      <w:lvlJc w:val="right"/>
+      <w:pPr>
+        <w:ind w:left="1260" w:hanging="420"/>
+      </w:pPr>
+    </w:lvl>
+    <w:lvl w:ilvl="3" w:tplc="0409000F" w:tentative="1">
+      <w:start w:val="1"/>
+      <w:numFmt w:val="decimal"/>
+      <w:lvlText w:val="%4."/>
+      <w:lvlJc w:val="left"/>
+      <w:pPr>
+        <w:ind w:left="1680" w:hanging="420"/>
+      </w:pPr>
+    </w:lvl>
+    <w:lvl w:ilvl="4" w:tplc="04090019" w:tentative="1">
+      <w:start w:val="1"/>
+      <w:numFmt w:val="lowerLetter"/>
+      <w:lvlText w:val="%5)"/>
+      <w:lvlJc w:val="left"/>
+      <w:pPr>
+        <w:ind w:left="2100" w:hanging="420"/>
+      </w:pPr>
+    </w:lvl>
+    <w:lvl w:ilvl="5" w:tplc="0409001B" w:tentative="1">
+      <w:start w:val="1"/>
+      <w:numFmt w:val="lowerRoman"/>
+      <w:lvlText w:val="%6."/>
+      <w:lvlJc w:val="right"/>
+      <w:pPr>
+        <w:ind w:left="2520" w:hanging="420"/>
+      </w:pPr>
+    </w:lvl>
+    <w:lvl w:ilvl="6" w:tplc="0409000F" w:tentative="1">
+      <w:start w:val="1"/>
+      <w:numFmt w:val="decimal"/>
+      <w:lvlText w:val="%7."/>
+      <w:lvlJc w:val="left"/>
+      <w:pPr>
+        <w:ind w:left="2940" w:hanging="420"/>
+      </w:pPr>
+    </w:lvl>
+    <w:lvl w:ilvl="7" w:tplc="04090019" w:tentative="1">
+      <w:start w:val="1"/>
+      <w:numFmt w:val="lowerLetter"/>
+      <w:lvlText w:val="%8)"/>
+      <w:lvlJc w:val="left"/>
+      <w:pPr>
+        <w:ind w:left="3360" w:hanging="420"/>
+      </w:pPr>
+    </w:lvl>
+    <w:lvl w:ilvl="8" w:tplc="0409001B" w:tentative="1">
+      <w:start w:val="1"/>
+      <w:numFmt w:val="lowerRoman"/>
+      <w:lvlText w:val="%9."/>
+      <w:lvlJc w:val="right"/>
+      <w:pPr>
+        <w:ind w:left="3780" w:hanging="420"/>
+      </w:pPr>
+    </w:lvl>
+  </w:abstractNum>
+  <w:abstractNum w:abstractNumId="1" w15:restartNumberingAfterBreak="0">
     <w:nsid w:val="10595A8C"/>
     <w:multiLevelType w:val="hybridMultilevel"/>
     <w:tmpl w:val="E44A6E68"/>
@@ -2178,7 +2445,7 @@
       </w:rPr>
     </w:lvl>
   </w:abstractNum>
-  <w:abstractNum w:abstractNumId="1" w15:restartNumberingAfterBreak="0">
+  <w:abstractNum w:abstractNumId="2" w15:restartNumberingAfterBreak="0">
     <w:nsid w:val="1FD449B9"/>
     <w:multiLevelType w:val="hybridMultilevel"/>
     <w:tmpl w:val="A2426E5E"/>
@@ -2291,7 +2558,7 @@
       </w:rPr>
     </w:lvl>
   </w:abstractNum>
-  <w:abstractNum w:abstractNumId="2" w15:restartNumberingAfterBreak="0">
+  <w:abstractNum w:abstractNumId="3" w15:restartNumberingAfterBreak="0">
     <w:nsid w:val="28725117"/>
     <w:multiLevelType w:val="hybridMultilevel"/>
     <w:tmpl w:val="E850E2F8"/>
@@ -2404,7 +2671,7 @@
       </w:rPr>
     </w:lvl>
   </w:abstractNum>
-  <w:abstractNum w:abstractNumId="3" w15:restartNumberingAfterBreak="0">
+  <w:abstractNum w:abstractNumId="4" w15:restartNumberingAfterBreak="0">
     <w:nsid w:val="537C7B33"/>
     <w:multiLevelType w:val="hybridMultilevel"/>
     <w:tmpl w:val="6B60BC3C"/>
@@ -2517,7 +2784,96 @@
       </w:rPr>
     </w:lvl>
   </w:abstractNum>
-  <w:abstractNum w:abstractNumId="4" w15:restartNumberingAfterBreak="0">
+  <w:abstractNum w:abstractNumId="5" w15:restartNumberingAfterBreak="0">
+    <w:nsid w:val="594E4775"/>
+    <w:multiLevelType w:val="hybridMultilevel"/>
+    <w:tmpl w:val="FAFE7EDE"/>
+    <w:lvl w:ilvl="0" w:tplc="42D69C4E">
+      <w:start w:val="1"/>
+      <w:numFmt w:val="decimal"/>
+      <w:lvlText w:val="%1."/>
+      <w:lvlJc w:val="left"/>
+      <w:pPr>
+        <w:ind w:left="360" w:hanging="360"/>
+      </w:pPr>
+      <w:rPr>
+        <w:rFonts w:hint="default"/>
+      </w:rPr>
+    </w:lvl>
+    <w:lvl w:ilvl="1" w:tplc="04090019" w:tentative="1">
+      <w:start w:val="1"/>
+      <w:numFmt w:val="lowerLetter"/>
+      <w:lvlText w:val="%2)"/>
+      <w:lvlJc w:val="left"/>
+      <w:pPr>
+        <w:ind w:left="840" w:hanging="420"/>
+      </w:pPr>
+    </w:lvl>
+    <w:lvl w:ilvl="2" w:tplc="0409001B" w:tentative="1">
+      <w:start w:val="1"/>
+      <w:numFmt w:val="lowerRoman"/>
+      <w:lvlText w:val="%3."/>
+      <w:lvlJc w:val="right"/>
+      <w:pPr>
+        <w:ind w:left="1260" w:hanging="420"/>
+      </w:pPr>
+    </w:lvl>
+    <w:lvl w:ilvl="3" w:tplc="0409000F" w:tentative="1">
+      <w:start w:val="1"/>
+      <w:numFmt w:val="decimal"/>
+      <w:lvlText w:val="%4."/>
+      <w:lvlJc w:val="left"/>
+      <w:pPr>
+        <w:ind w:left="1680" w:hanging="420"/>
+      </w:pPr>
+    </w:lvl>
+    <w:lvl w:ilvl="4" w:tplc="04090019" w:tentative="1">
+      <w:start w:val="1"/>
+      <w:numFmt w:val="lowerLetter"/>
+      <w:lvlText w:val="%5)"/>
+      <w:lvlJc w:val="left"/>
+      <w:pPr>
+        <w:ind w:left="2100" w:hanging="420"/>
+      </w:pPr>
+    </w:lvl>
+    <w:lvl w:ilvl="5" w:tplc="0409001B" w:tentative="1">
+      <w:start w:val="1"/>
+      <w:numFmt w:val="lowerRoman"/>
+      <w:lvlText w:val="%6."/>
+      <w:lvlJc w:val="right"/>
+      <w:pPr>
+        <w:ind w:left="2520" w:hanging="420"/>
+      </w:pPr>
+    </w:lvl>
+    <w:lvl w:ilvl="6" w:tplc="0409000F" w:tentative="1">
+      <w:start w:val="1"/>
+      <w:numFmt w:val="decimal"/>
+      <w:lvlText w:val="%7."/>
+      <w:lvlJc w:val="left"/>
+      <w:pPr>
+        <w:ind w:left="2940" w:hanging="420"/>
+      </w:pPr>
+    </w:lvl>
+    <w:lvl w:ilvl="7" w:tplc="04090019" w:tentative="1">
+      <w:start w:val="1"/>
+      <w:numFmt w:val="lowerLetter"/>
+      <w:lvlText w:val="%8)"/>
+      <w:lvlJc w:val="left"/>
+      <w:pPr>
+        <w:ind w:left="3360" w:hanging="420"/>
+      </w:pPr>
+    </w:lvl>
+    <w:lvl w:ilvl="8" w:tplc="0409001B" w:tentative="1">
+      <w:start w:val="1"/>
+      <w:numFmt w:val="lowerRoman"/>
+      <w:lvlText w:val="%9."/>
+      <w:lvlJc w:val="right"/>
+      <w:pPr>
+        <w:ind w:left="3780" w:hanging="420"/>
+      </w:pPr>
+    </w:lvl>
+  </w:abstractNum>
+  <w:abstractNum w:abstractNumId="6" w15:restartNumberingAfterBreak="0">
     <w:nsid w:val="603C3B3E"/>
     <w:multiLevelType w:val="hybridMultilevel"/>
     <w:tmpl w:val="FAFE7EDE"/>
@@ -2606,7 +2962,96 @@
       </w:pPr>
     </w:lvl>
   </w:abstractNum>
-  <w:abstractNum w:abstractNumId="5" w15:restartNumberingAfterBreak="0">
+  <w:abstractNum w:abstractNumId="7" w15:restartNumberingAfterBreak="0">
+    <w:nsid w:val="70287D91"/>
+    <w:multiLevelType w:val="hybridMultilevel"/>
+    <w:tmpl w:val="FAFE7EDE"/>
+    <w:lvl w:ilvl="0" w:tplc="42D69C4E">
+      <w:start w:val="1"/>
+      <w:numFmt w:val="decimal"/>
+      <w:lvlText w:val="%1."/>
+      <w:lvlJc w:val="left"/>
+      <w:pPr>
+        <w:ind w:left="360" w:hanging="360"/>
+      </w:pPr>
+      <w:rPr>
+        <w:rFonts w:hint="default"/>
+      </w:rPr>
+    </w:lvl>
+    <w:lvl w:ilvl="1" w:tplc="04090019" w:tentative="1">
+      <w:start w:val="1"/>
+      <w:numFmt w:val="lowerLetter"/>
+      <w:lvlText w:val="%2)"/>
+      <w:lvlJc w:val="left"/>
+      <w:pPr>
+        <w:ind w:left="840" w:hanging="420"/>
+      </w:pPr>
+    </w:lvl>
+    <w:lvl w:ilvl="2" w:tplc="0409001B" w:tentative="1">
+      <w:start w:val="1"/>
+      <w:numFmt w:val="lowerRoman"/>
+      <w:lvlText w:val="%3."/>
+      <w:lvlJc w:val="right"/>
+      <w:pPr>
+        <w:ind w:left="1260" w:hanging="420"/>
+      </w:pPr>
+    </w:lvl>
+    <w:lvl w:ilvl="3" w:tplc="0409000F" w:tentative="1">
+      <w:start w:val="1"/>
+      <w:numFmt w:val="decimal"/>
+      <w:lvlText w:val="%4."/>
+      <w:lvlJc w:val="left"/>
+      <w:pPr>
+        <w:ind w:left="1680" w:hanging="420"/>
+      </w:pPr>
+    </w:lvl>
+    <w:lvl w:ilvl="4" w:tplc="04090019" w:tentative="1">
+      <w:start w:val="1"/>
+      <w:numFmt w:val="lowerLetter"/>
+      <w:lvlText w:val="%5)"/>
+      <w:lvlJc w:val="left"/>
+      <w:pPr>
+        <w:ind w:left="2100" w:hanging="420"/>
+      </w:pPr>
+    </w:lvl>
+    <w:lvl w:ilvl="5" w:tplc="0409001B" w:tentative="1">
+      <w:start w:val="1"/>
+      <w:numFmt w:val="lowerRoman"/>
+      <w:lvlText w:val="%6."/>
+      <w:lvlJc w:val="right"/>
+      <w:pPr>
+        <w:ind w:left="2520" w:hanging="420"/>
+      </w:pPr>
+    </w:lvl>
+    <w:lvl w:ilvl="6" w:tplc="0409000F" w:tentative="1">
+      <w:start w:val="1"/>
+      <w:numFmt w:val="decimal"/>
+      <w:lvlText w:val="%7."/>
+      <w:lvlJc w:val="left"/>
+      <w:pPr>
+        <w:ind w:left="2940" w:hanging="420"/>
+      </w:pPr>
+    </w:lvl>
+    <w:lvl w:ilvl="7" w:tplc="04090019" w:tentative="1">
+      <w:start w:val="1"/>
+      <w:numFmt w:val="lowerLetter"/>
+      <w:lvlText w:val="%8)"/>
+      <w:lvlJc w:val="left"/>
+      <w:pPr>
+        <w:ind w:left="3360" w:hanging="420"/>
+      </w:pPr>
+    </w:lvl>
+    <w:lvl w:ilvl="8" w:tplc="0409001B" w:tentative="1">
+      <w:start w:val="1"/>
+      <w:numFmt w:val="lowerRoman"/>
+      <w:lvlText w:val="%9."/>
+      <w:lvlJc w:val="right"/>
+      <w:pPr>
+        <w:ind w:left="3780" w:hanging="420"/>
+      </w:pPr>
+    </w:lvl>
+  </w:abstractNum>
+  <w:abstractNum w:abstractNumId="8" w15:restartNumberingAfterBreak="0">
     <w:nsid w:val="76D1127D"/>
     <w:multiLevelType w:val="hybridMultilevel"/>
     <w:tmpl w:val="DB920D24"/>
@@ -2720,22 +3165,31 @@
     </w:lvl>
   </w:abstractNum>
   <w:num w:numId="1">
+    <w:abstractNumId w:val="6"/>
+  </w:num>
+  <w:num w:numId="2">
     <w:abstractNumId w:val="4"/>
   </w:num>
-  <w:num w:numId="2">
+  <w:num w:numId="3">
+    <w:abstractNumId w:val="2"/>
+  </w:num>
+  <w:num w:numId="4">
     <w:abstractNumId w:val="3"/>
   </w:num>
-  <w:num w:numId="3">
+  <w:num w:numId="5">
+    <w:abstractNumId w:val="8"/>
+  </w:num>
+  <w:num w:numId="6">
     <w:abstractNumId w:val="1"/>
   </w:num>
-  <w:num w:numId="4">
-    <w:abstractNumId w:val="2"/>
-  </w:num>
-  <w:num w:numId="5">
+  <w:num w:numId="7">
     <w:abstractNumId w:val="5"/>
   </w:num>
-  <w:num w:numId="6">
+  <w:num w:numId="8">
     <w:abstractNumId w:val="0"/>
+  </w:num>
+  <w:num w:numId="9">
+    <w:abstractNumId w:val="7"/>
   </w:num>
 </w:numbering>
 </file>

</xml_diff>